<commit_message>
Almost done with Vigenere portion of report
</commit_message>
<xml_diff>
--- a/Report.docx
+++ b/Report.docx
@@ -817,8 +817,530 @@
       <w:pPr>
         <w:spacing w:line="360" w:lineRule="auto"/>
       </w:pPr>
+      <w:r>
+        <w:t xml:space="preserve">For the second part of the </w:t>
+      </w:r>
+      <w:proofErr w:type="spellStart"/>
+      <w:r>
+        <w:rPr>
+          <w:b/>
+        </w:rPr>
+        <w:t>compute_periods_with_ic</w:t>
+      </w:r>
+      <w:proofErr w:type="spellEnd"/>
+      <w:r>
+        <w:t xml:space="preserve">, a couple </w:t>
+      </w:r>
+      <w:r>
+        <w:t xml:space="preserve">more </w:t>
+      </w:r>
+      <w:r>
+        <w:t xml:space="preserve">functions are </w:t>
+      </w:r>
+      <w:r>
+        <w:t xml:space="preserve">utilized to compute the periods. First, </w:t>
+      </w:r>
+      <w:proofErr w:type="spellStart"/>
+      <w:r>
+        <w:rPr>
+          <w:b/>
+        </w:rPr>
+        <w:t>expected_ic</w:t>
+      </w:r>
+      <w:proofErr w:type="spellEnd"/>
+      <w:r>
+        <w:t xml:space="preserve"> is used to calculate the expected IOC value for a given period. The calculation process is illustrated in the return statement of the function.</w:t>
+      </w:r>
+      <w:r>
+        <w:rPr>
+          <w:noProof/>
+        </w:rPr>
+        <w:drawing>
+          <wp:inline distT="0" distB="0" distL="0" distR="0" wp14:anchorId="46C801FB" wp14:editId="0200E7E2">
+            <wp:extent cx="5943600" cy="424815"/>
+            <wp:effectExtent l="0" t="0" r="0" b="0"/>
+            <wp:docPr id="9" name="Picture 9"/>
+            <wp:cNvGraphicFramePr>
+              <a:graphicFrameLocks xmlns:a="http://schemas.openxmlformats.org/drawingml/2006/main" noChangeAspect="1"/>
+            </wp:cNvGraphicFramePr>
+            <a:graphic xmlns:a="http://schemas.openxmlformats.org/drawingml/2006/main">
+              <a:graphicData uri="http://schemas.openxmlformats.org/drawingml/2006/picture">
+                <pic:pic xmlns:pic="http://schemas.openxmlformats.org/drawingml/2006/picture">
+                  <pic:nvPicPr>
+                    <pic:cNvPr id="9" name="Screen Shot 2018-02-17 at 4.16.49 PM.png"/>
+                    <pic:cNvPicPr/>
+                  </pic:nvPicPr>
+                  <pic:blipFill>
+                    <a:blip r:embed="rId12" cstate="print">
+                      <a:extLst>
+                        <a:ext uri="{28A0092B-C50C-407E-A947-70E740481C1C}">
+                          <a14:useLocalDpi xmlns:a14="http://schemas.microsoft.com/office/drawing/2010/main" val="0"/>
+                        </a:ext>
+                      </a:extLst>
+                    </a:blip>
+                    <a:stretch>
+                      <a:fillRect/>
+                    </a:stretch>
+                  </pic:blipFill>
+                  <pic:spPr>
+                    <a:xfrm>
+                      <a:off x="0" y="0"/>
+                      <a:ext cx="5943600" cy="424815"/>
+                    </a:xfrm>
+                    <a:prstGeom prst="rect">
+                      <a:avLst/>
+                    </a:prstGeom>
+                  </pic:spPr>
+                </pic:pic>
+              </a:graphicData>
+            </a:graphic>
+          </wp:inline>
+        </w:drawing>
+      </w:r>
+    </w:p>
+    <w:p>
+      <w:pPr>
+        <w:spacing w:line="360" w:lineRule="auto"/>
+      </w:pPr>
+      <w:r>
+        <w:lastRenderedPageBreak/>
+        <w:t>Afterwards, the second part of the period computation is executed which involves doing similar probability calculations as the first part of the function, combining the probabilities from both parts to return a list of all of the periods alongside their corresponding probabilities.</w:t>
+      </w:r>
+      <w:r>
+        <w:rPr>
+          <w:b/>
+          <w:noProof/>
+        </w:rPr>
+        <w:drawing>
+          <wp:inline distT="0" distB="0" distL="0" distR="0">
+            <wp:extent cx="5943600" cy="2534285"/>
+            <wp:effectExtent l="0" t="0" r="0" b="5715"/>
+            <wp:docPr id="10" name="Picture 10"/>
+            <wp:cNvGraphicFramePr>
+              <a:graphicFrameLocks xmlns:a="http://schemas.openxmlformats.org/drawingml/2006/main" noChangeAspect="1"/>
+            </wp:cNvGraphicFramePr>
+            <a:graphic xmlns:a="http://schemas.openxmlformats.org/drawingml/2006/main">
+              <a:graphicData uri="http://schemas.openxmlformats.org/drawingml/2006/picture">
+                <pic:pic xmlns:pic="http://schemas.openxmlformats.org/drawingml/2006/picture">
+                  <pic:nvPicPr>
+                    <pic:cNvPr id="10" name="Screen Shot 2018-02-17 at 4.19.40 PM.png"/>
+                    <pic:cNvPicPr/>
+                  </pic:nvPicPr>
+                  <pic:blipFill>
+                    <a:blip r:embed="rId13">
+                      <a:extLst>
+                        <a:ext uri="{28A0092B-C50C-407E-A947-70E740481C1C}">
+                          <a14:useLocalDpi xmlns:a14="http://schemas.microsoft.com/office/drawing/2010/main" val="0"/>
+                        </a:ext>
+                      </a:extLst>
+                    </a:blip>
+                    <a:stretch>
+                      <a:fillRect/>
+                    </a:stretch>
+                  </pic:blipFill>
+                  <pic:spPr>
+                    <a:xfrm>
+                      <a:off x="0" y="0"/>
+                      <a:ext cx="5943600" cy="2534285"/>
+                    </a:xfrm>
+                    <a:prstGeom prst="rect">
+                      <a:avLst/>
+                    </a:prstGeom>
+                  </pic:spPr>
+                </pic:pic>
+              </a:graphicData>
+            </a:graphic>
+          </wp:inline>
+        </w:drawing>
+      </w:r>
+    </w:p>
+    <w:p>
+      <w:pPr>
+        <w:spacing w:line="360" w:lineRule="auto"/>
+      </w:pPr>
+    </w:p>
+    <w:p>
+      <w:pPr>
+        <w:spacing w:line="360" w:lineRule="auto"/>
+      </w:pPr>
+      <w:r>
+        <w:t xml:space="preserve">The function </w:t>
+      </w:r>
+      <w:proofErr w:type="spellStart"/>
+      <w:r>
+        <w:rPr>
+          <w:b/>
+        </w:rPr>
+        <w:t>period_attempt</w:t>
+      </w:r>
+      <w:proofErr w:type="spellEnd"/>
+      <w:r>
+        <w:t xml:space="preserve"> utilizes the computation of periods mentioned earlier and attempts to obtain the best estimate of a period. First, the function obtains the periods found via </w:t>
+      </w:r>
+      <w:proofErr w:type="spellStart"/>
+      <w:r>
+        <w:t>Kasiski’s</w:t>
+      </w:r>
+      <w:proofErr w:type="spellEnd"/>
+      <w:r>
+        <w:t xml:space="preserve"> method and the probabilities associated with those periods. After that, normalization of the probabilities </w:t>
+      </w:r>
+      <w:proofErr w:type="gramStart"/>
+      <w:r>
+        <w:t>occur</w:t>
+      </w:r>
+      <w:proofErr w:type="gramEnd"/>
+      <w:r>
+        <w:t xml:space="preserve"> alongside some modifications to make the probabilities to percentages to increase readability. Once that is finished, the function returns a list of up to 5 periods and its percentage of being a period of the </w:t>
+      </w:r>
+      <w:proofErr w:type="spellStart"/>
+      <w:r>
+        <w:t>Vigenere</w:t>
+      </w:r>
+      <w:proofErr w:type="spellEnd"/>
+      <w:r>
+        <w:t xml:space="preserve"> cipher.</w:t>
+      </w:r>
+    </w:p>
+    <w:p>
+      <w:pPr>
+        <w:spacing w:line="360" w:lineRule="auto"/>
+        <w:rPr>
+          <w:b/>
+        </w:rPr>
+      </w:pPr>
+      <w:r>
+        <w:rPr>
+          <w:b/>
+          <w:noProof/>
+        </w:rPr>
+        <w:drawing>
+          <wp:inline distT="0" distB="0" distL="0" distR="0">
+            <wp:extent cx="5943600" cy="2626360"/>
+            <wp:effectExtent l="0" t="0" r="0" b="2540"/>
+            <wp:docPr id="11" name="Picture 11"/>
+            <wp:cNvGraphicFramePr>
+              <a:graphicFrameLocks xmlns:a="http://schemas.openxmlformats.org/drawingml/2006/main" noChangeAspect="1"/>
+            </wp:cNvGraphicFramePr>
+            <a:graphic xmlns:a="http://schemas.openxmlformats.org/drawingml/2006/main">
+              <a:graphicData uri="http://schemas.openxmlformats.org/drawingml/2006/picture">
+                <pic:pic xmlns:pic="http://schemas.openxmlformats.org/drawingml/2006/picture">
+                  <pic:nvPicPr>
+                    <pic:cNvPr id="11" name="Screen Shot 2018-02-17 at 4.22.57 PM.png"/>
+                    <pic:cNvPicPr/>
+                  </pic:nvPicPr>
+                  <pic:blipFill>
+                    <a:blip r:embed="rId14">
+                      <a:extLst>
+                        <a:ext uri="{28A0092B-C50C-407E-A947-70E740481C1C}">
+                          <a14:useLocalDpi xmlns:a14="http://schemas.microsoft.com/office/drawing/2010/main" val="0"/>
+                        </a:ext>
+                      </a:extLst>
+                    </a:blip>
+                    <a:stretch>
+                      <a:fillRect/>
+                    </a:stretch>
+                  </pic:blipFill>
+                  <pic:spPr>
+                    <a:xfrm>
+                      <a:off x="0" y="0"/>
+                      <a:ext cx="5943600" cy="2626360"/>
+                    </a:xfrm>
+                    <a:prstGeom prst="rect">
+                      <a:avLst/>
+                    </a:prstGeom>
+                  </pic:spPr>
+                </pic:pic>
+              </a:graphicData>
+            </a:graphic>
+          </wp:inline>
+        </w:drawing>
+      </w:r>
+    </w:p>
+    <w:p>
+      <w:pPr>
+        <w:spacing w:line="360" w:lineRule="auto"/>
+      </w:pPr>
+      <w:r>
+        <w:lastRenderedPageBreak/>
+        <w:t xml:space="preserve">With this list, the first element is grabbed for decryption of the </w:t>
+      </w:r>
+      <w:proofErr w:type="spellStart"/>
+      <w:r>
+        <w:t>ciphertext</w:t>
+      </w:r>
+      <w:proofErr w:type="spellEnd"/>
+      <w:r>
+        <w:t xml:space="preserve"> in order to find the best estimate of the period.</w:t>
+      </w:r>
+    </w:p>
+    <w:p>
+      <w:pPr>
+        <w:spacing w:line="360" w:lineRule="auto"/>
+      </w:pPr>
+      <w:r>
+        <w:rPr>
+          <w:noProof/>
+        </w:rPr>
+        <w:drawing>
+          <wp:inline distT="0" distB="0" distL="0" distR="0">
+            <wp:extent cx="5372100" cy="2070100"/>
+            <wp:effectExtent l="0" t="0" r="0" b="0"/>
+            <wp:docPr id="12" name="Picture 12"/>
+            <wp:cNvGraphicFramePr>
+              <a:graphicFrameLocks xmlns:a="http://schemas.openxmlformats.org/drawingml/2006/main" noChangeAspect="1"/>
+            </wp:cNvGraphicFramePr>
+            <a:graphic xmlns:a="http://schemas.openxmlformats.org/drawingml/2006/main">
+              <a:graphicData uri="http://schemas.openxmlformats.org/drawingml/2006/picture">
+                <pic:pic xmlns:pic="http://schemas.openxmlformats.org/drawingml/2006/picture">
+                  <pic:nvPicPr>
+                    <pic:cNvPr id="12" name="Screen Shot 2018-02-17 at 5.10.18 PM.png"/>
+                    <pic:cNvPicPr/>
+                  </pic:nvPicPr>
+                  <pic:blipFill>
+                    <a:blip r:embed="rId15">
+                      <a:extLst>
+                        <a:ext uri="{28A0092B-C50C-407E-A947-70E740481C1C}">
+                          <a14:useLocalDpi xmlns:a14="http://schemas.microsoft.com/office/drawing/2010/main" val="0"/>
+                        </a:ext>
+                      </a:extLst>
+                    </a:blip>
+                    <a:stretch>
+                      <a:fillRect/>
+                    </a:stretch>
+                  </pic:blipFill>
+                  <pic:spPr>
+                    <a:xfrm>
+                      <a:off x="0" y="0"/>
+                      <a:ext cx="5372100" cy="2070100"/>
+                    </a:xfrm>
+                    <a:prstGeom prst="rect">
+                      <a:avLst/>
+                    </a:prstGeom>
+                  </pic:spPr>
+                </pic:pic>
+              </a:graphicData>
+            </a:graphic>
+          </wp:inline>
+        </w:drawing>
+      </w:r>
+    </w:p>
+    <w:p>
+      <w:pPr>
+        <w:spacing w:line="360" w:lineRule="auto"/>
+      </w:pPr>
+    </w:p>
+    <w:p>
+      <w:pPr>
+        <w:spacing w:line="360" w:lineRule="auto"/>
+      </w:pPr>
+      <w:r>
+        <w:t xml:space="preserve">Since the current use case of </w:t>
+      </w:r>
+      <w:proofErr w:type="spellStart"/>
+      <w:r>
+        <w:t>Vigenere</w:t>
+      </w:r>
+      <w:proofErr w:type="spellEnd"/>
+      <w:r>
+        <w:t xml:space="preserve"> is being only given the </w:t>
+      </w:r>
+      <w:proofErr w:type="spellStart"/>
+      <w:r>
+        <w:t>ciphertext</w:t>
+      </w:r>
+      <w:proofErr w:type="spellEnd"/>
+      <w:r>
+        <w:t>, it is necessary to assume that the distribution of letters for each subsequence must be similar to the distribution of letters of the English language. This leads to the association of the most common letter of each subsequence to the most common letter of the English language.</w:t>
+      </w:r>
+    </w:p>
+    <w:p>
+      <w:pPr>
+        <w:spacing w:line="360" w:lineRule="auto"/>
+      </w:pPr>
+    </w:p>
+    <w:p>
+      <w:pPr>
+        <w:spacing w:line="360" w:lineRule="auto"/>
+      </w:pPr>
+      <w:r>
+        <w:t xml:space="preserve">The function that does all of the decryption is </w:t>
+      </w:r>
+      <w:proofErr w:type="spellStart"/>
+      <w:r>
+        <w:rPr>
+          <w:b/>
+        </w:rPr>
+        <w:t>vigenere_decrypt</w:t>
+      </w:r>
+      <w:proofErr w:type="spellEnd"/>
+      <w:r>
+        <w:t xml:space="preserve">. </w:t>
+      </w:r>
+      <w:r>
+        <w:t xml:space="preserve">First, this function assumes that the most frequent letter of the English language corresponds to one of the top 5 common letters of a subsequence. </w:t>
+      </w:r>
+      <w:r>
+        <w:t>And the choice between the 5 letters of a subsequence is based off the number of iterations the letter has within the su</w:t>
+      </w:r>
+      <w:r>
+        <w:t xml:space="preserve">bsequence. If a letter produces x </w:t>
+      </w:r>
+      <w:r>
+        <w:t>iterations</w:t>
+      </w:r>
+      <w:r>
+        <w:t xml:space="preserve"> </w:t>
+      </w:r>
+      <w:r>
+        <w:t xml:space="preserve">based off the displacement obtained by that letter, then the subsequence can be deciphered to find its 5 most common letters, with which there are x letters that are in the top 5 letters of the English language. </w:t>
+      </w:r>
       <w:bookmarkStart w:id="0" w:name="_GoBack"/>
       <w:bookmarkEnd w:id="0"/>
+    </w:p>
+    <w:p>
+      <w:pPr>
+        <w:spacing w:line="360" w:lineRule="auto"/>
+      </w:pPr>
+      <w:r>
+        <w:rPr>
+          <w:noProof/>
+        </w:rPr>
+        <w:lastRenderedPageBreak/>
+        <mc:AlternateContent>
+          <mc:Choice Requires="wpg">
+            <w:drawing>
+              <wp:anchor distT="0" distB="0" distL="114300" distR="114300" simplePos="0" relativeHeight="251659264" behindDoc="0" locked="0" layoutInCell="1" allowOverlap="1">
+                <wp:simplePos x="0" y="0"/>
+                <wp:positionH relativeFrom="column">
+                  <wp:posOffset>0</wp:posOffset>
+                </wp:positionH>
+                <wp:positionV relativeFrom="paragraph">
+                  <wp:posOffset>0</wp:posOffset>
+                </wp:positionV>
+                <wp:extent cx="5943600" cy="7091680"/>
+                <wp:effectExtent l="0" t="0" r="0" b="0"/>
+                <wp:wrapTight wrapText="bothSides">
+                  <wp:wrapPolygon edited="0">
+                    <wp:start x="0" y="0"/>
+                    <wp:lineTo x="0" y="21546"/>
+                    <wp:lineTo x="21554" y="21546"/>
+                    <wp:lineTo x="21554" y="0"/>
+                    <wp:lineTo x="0" y="0"/>
+                  </wp:wrapPolygon>
+                </wp:wrapTight>
+                <wp:docPr id="17" name="Group 17"/>
+                <wp:cNvGraphicFramePr/>
+                <a:graphic xmlns:a="http://schemas.openxmlformats.org/drawingml/2006/main">
+                  <a:graphicData uri="http://schemas.microsoft.com/office/word/2010/wordprocessingGroup">
+                    <wpg:wgp>
+                      <wpg:cNvGrpSpPr/>
+                      <wpg:grpSpPr>
+                        <a:xfrm>
+                          <a:off x="0" y="0"/>
+                          <a:ext cx="5943600" cy="7091680"/>
+                          <a:chOff x="0" y="0"/>
+                          <a:chExt cx="5943600" cy="7091680"/>
+                        </a:xfrm>
+                      </wpg:grpSpPr>
+                      <pic:pic xmlns:pic="http://schemas.openxmlformats.org/drawingml/2006/picture">
+                        <pic:nvPicPr>
+                          <pic:cNvPr id="13" name="Picture 13"/>
+                          <pic:cNvPicPr>
+                            <a:picLocks noChangeAspect="1"/>
+                          </pic:cNvPicPr>
+                        </pic:nvPicPr>
+                        <pic:blipFill>
+                          <a:blip r:embed="rId16" cstate="print">
+                            <a:extLst>
+                              <a:ext uri="{28A0092B-C50C-407E-A947-70E740481C1C}">
+                                <a14:useLocalDpi xmlns:a14="http://schemas.microsoft.com/office/drawing/2010/main" val="0"/>
+                              </a:ext>
+                            </a:extLst>
+                          </a:blip>
+                          <a:stretch>
+                            <a:fillRect/>
+                          </a:stretch>
+                        </pic:blipFill>
+                        <pic:spPr>
+                          <a:xfrm>
+                            <a:off x="0" y="0"/>
+                            <a:ext cx="5943600" cy="5123815"/>
+                          </a:xfrm>
+                          <a:prstGeom prst="rect">
+                            <a:avLst/>
+                          </a:prstGeom>
+                        </pic:spPr>
+                      </pic:pic>
+                      <pic:pic xmlns:pic="http://schemas.openxmlformats.org/drawingml/2006/picture">
+                        <pic:nvPicPr>
+                          <pic:cNvPr id="16" name="Picture 16"/>
+                          <pic:cNvPicPr>
+                            <a:picLocks noChangeAspect="1"/>
+                          </pic:cNvPicPr>
+                        </pic:nvPicPr>
+                        <pic:blipFill>
+                          <a:blip r:embed="rId17" cstate="print">
+                            <a:extLst>
+                              <a:ext uri="{28A0092B-C50C-407E-A947-70E740481C1C}">
+                                <a14:useLocalDpi xmlns:a14="http://schemas.microsoft.com/office/drawing/2010/main" val="0"/>
+                              </a:ext>
+                            </a:extLst>
+                          </a:blip>
+                          <a:stretch>
+                            <a:fillRect/>
+                          </a:stretch>
+                        </pic:blipFill>
+                        <pic:spPr>
+                          <a:xfrm>
+                            <a:off x="0" y="5105400"/>
+                            <a:ext cx="5943600" cy="1986280"/>
+                          </a:xfrm>
+                          <a:prstGeom prst="rect">
+                            <a:avLst/>
+                          </a:prstGeom>
+                        </pic:spPr>
+                      </pic:pic>
+                    </wpg:wgp>
+                  </a:graphicData>
+                </a:graphic>
+              </wp:anchor>
+            </w:drawing>
+          </mc:Choice>
+          <mc:Fallback>
+            <w:pict>
+              <v:group w14:anchorId="531B7B68" id="Group 17" o:spid="_x0000_s1026" style="position:absolute;margin-left:0;margin-top:0;width:468pt;height:558.4pt;z-index:251659264" coordsize="59436,70916" o:gfxdata="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">
+                <v:shapetype id="_x0000_t75" coordsize="21600,21600" o:spt="75" o:preferrelative="t" path="m@4@5l@4@11@9@11@9@5xe" filled="f" stroked="f">
+                  <v:stroke joinstyle="miter"/>
+                  <v:formulas>
+                    <v:f eqn="if lineDrawn pixelLineWidth 0"/>
+                    <v:f eqn="sum @0 1 0"/>
+                    <v:f eqn="sum 0 0 @1"/>
+                    <v:f eqn="prod @2 1 2"/>
+                    <v:f eqn="prod @3 21600 pixelWidth"/>
+                    <v:f eqn="prod @3 21600 pixelHeight"/>
+                    <v:f eqn="sum @0 0 1"/>
+                    <v:f eqn="prod @6 1 2"/>
+                    <v:f eqn="prod @7 21600 pixelWidth"/>
+                    <v:f eqn="sum @8 21600 0"/>
+                    <v:f eqn="prod @7 21600 pixelHeight"/>
+                    <v:f eqn="sum @10 21600 0"/>
+                  </v:formulas>
+                  <v:path o:extrusionok="f" gradientshapeok="t" o:connecttype="rect"/>
+                  <o:lock v:ext="edit" aspectratio="t"/>
+                </v:shapetype>
+                <v:shape id="Picture 13" o:spid="_x0000_s1027" type="#_x0000_t75" style="position:absolute;width:59436;height:51238;visibility:visible;mso-wrap-style:square" o:gfxdata="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">
+                  <v:imagedata r:id="rId18" o:title=""/>
+                </v:shape>
+                <v:shape id="Picture 16" o:spid="_x0000_s1028" type="#_x0000_t75" style="position:absolute;top:51054;width:59436;height:19862;visibility:visible;mso-wrap-style:square" o:gfxdata="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">
+                  <v:imagedata r:id="rId19" o:title=""/>
+                </v:shape>
+                <w10:wrap type="tight"/>
+              </v:group>
+            </w:pict>
+          </mc:Fallback>
+        </mc:AlternateContent>
+      </w:r>
     </w:p>
     <w:sectPr>
       <w:pgSz w:w="12240" w:h="15840"/>

</xml_diff>

<commit_message>
Finished vigenere portion of report
</commit_message>
<xml_diff>
--- a/Report.docx
+++ b/Report.docx
@@ -1195,8 +1195,17 @@
       <w:r>
         <w:t xml:space="preserve">based off the displacement obtained by that letter, then the subsequence can be deciphered to find its 5 most common letters, with which there are x letters that are in the top 5 letters of the English language. </w:t>
       </w:r>
-      <w:bookmarkStart w:id="0" w:name="_GoBack"/>
-      <w:bookmarkEnd w:id="0"/>
+      <w:r>
+        <w:t xml:space="preserve">With this, </w:t>
+      </w:r>
+      <w:r>
+        <w:t xml:space="preserve">the function will associate the letter with more successes as the letter that is most frequent in the English language, making it possible to obtain the displacement to decipher the subsequence. </w:t>
+      </w:r>
+    </w:p>
+    <w:p>
+      <w:pPr>
+        <w:spacing w:line="360" w:lineRule="auto"/>
+      </w:pPr>
     </w:p>
     <w:p>
       <w:pPr>
@@ -1341,6 +1350,24 @@
           </mc:Fallback>
         </mc:AlternateContent>
       </w:r>
+    </w:p>
+    <w:p>
+      <w:pPr>
+        <w:spacing w:line="360" w:lineRule="auto"/>
+      </w:pPr>
+      <w:r>
+        <w:rPr>
+          <w:b/>
+        </w:rPr>
+        <w:t>Shift cipher</w:t>
+      </w:r>
+    </w:p>
+    <w:p>
+      <w:pPr>
+        <w:spacing w:line="360" w:lineRule="auto"/>
+      </w:pPr>
+      <w:bookmarkStart w:id="0" w:name="_GoBack"/>
+      <w:bookmarkEnd w:id="0"/>
     </w:p>
     <w:sectPr>
       <w:pgSz w:w="12240" w:h="15840"/>

</xml_diff>